<commit_message>
Updates to the outline based on discussion today
</commit_message>
<xml_diff>
--- a/writeup/Research Paper Outline.docx
+++ b/writeup/Research Paper Outline.docx
@@ -95,25 +95,370 @@
         <w:pStyle w:val="normal0"/>
       </w:pPr>
       <w:r>
+        <w:t xml:space="preserve">                    </w:t>
+      </w:r>
+      <w:r>
+        <w:tab/>
+        <w:t>Raspberry Pi</w:t>
+      </w:r>
+    </w:p>
+    <w:p>
+      <w:pPr>
+        <w:pStyle w:val="normal0"/>
+      </w:pPr>
+      <w:r>
         <w:t xml:space="preserve"> </w:t>
       </w:r>
     </w:p>
     <w:p>
       <w:pPr>
         <w:pStyle w:val="normal0"/>
-      </w:pPr>
-      <w:r>
-        <w:t xml:space="preserve">                    </w:t>
-      </w:r>
-      <w:r>
-        <w:tab/>
-        <w:t>Raspberry Pi</w:t>
-      </w:r>
-    </w:p>
-    <w:p>
-      <w:pPr>
-        <w:pStyle w:val="normal0"/>
-      </w:pPr>
+        <w:ind w:left="720"/>
+      </w:pPr>
+      <w:r>
+        <w:t>Real world applications</w:t>
+      </w:r>
+    </w:p>
+    <w:p>
+      <w:pPr>
+        <w:pStyle w:val="normal0"/>
+        <w:ind w:left="1440"/>
+      </w:pPr>
+      <w:r>
+        <w:t>iBeacon in Apple stores</w:t>
+      </w:r>
+    </w:p>
+    <w:p>
+      <w:pPr>
+        <w:pStyle w:val="normal0"/>
+        <w:ind w:left="1440"/>
+      </w:pPr>
+      <w:r>
+        <w:t>Ruby Slippers / Nest</w:t>
+      </w:r>
+    </w:p>
+    <w:p>
+      <w:pPr>
+        <w:pStyle w:val="normal0"/>
+      </w:pPr>
+    </w:p>
+    <w:p>
+      <w:pPr>
+        <w:pStyle w:val="normal0"/>
+      </w:pPr>
+      <w:r>
+        <w:tab/>
+      </w:r>
+      <w:r>
+        <w:t>Experiments</w:t>
+      </w:r>
+    </w:p>
+    <w:p>
+      <w:pPr>
+        <w:pStyle w:val="normal0"/>
+        <w:ind w:left="1440"/>
+      </w:pPr>
+      <w:r>
+        <w:t>Describe experiments</w:t>
+      </w:r>
+    </w:p>
+    <w:p>
+      <w:pPr>
+        <w:pStyle w:val="normal0"/>
+      </w:pPr>
+    </w:p>
+    <w:p>
+      <w:pPr>
+        <w:pStyle w:val="normal0"/>
+      </w:pPr>
+      <w:r>
+        <w:tab/>
+        <w:t>Experimental setup</w:t>
+      </w:r>
+    </w:p>
+    <w:p>
+      <w:pPr>
+        <w:pStyle w:val="normal0"/>
+      </w:pPr>
+      <w:r>
+        <w:tab/>
+      </w:r>
+      <w:r>
+        <w:tab/>
+        <w:t>Describe all hardware and software</w:t>
+      </w:r>
+      <w:r>
+        <w:t>, give version numbers, etc.</w:t>
+      </w:r>
+    </w:p>
+    <w:p>
+      <w:pPr>
+        <w:pStyle w:val="normal0"/>
+      </w:pPr>
+      <w:r>
+        <w:tab/>
+      </w:r>
+      <w:r>
+        <w:tab/>
+        <w:t xml:space="preserve">Describe your garage setup, …etc.  </w:t>
+      </w:r>
+    </w:p>
+    <w:p>
+      <w:pPr>
+        <w:pStyle w:val="normal0"/>
+      </w:pPr>
+    </w:p>
+    <w:p>
+      <w:pPr>
+        <w:pStyle w:val="normal0"/>
+        <w:ind w:left="720"/>
+      </w:pPr>
+      <w:r>
+        <w:t>Results</w:t>
+      </w:r>
+    </w:p>
+    <w:p>
+      <w:pPr>
+        <w:pStyle w:val="normal0"/>
+        <w:ind w:left="1440"/>
+      </w:pPr>
+      <w:r>
+        <w:t>Outdoor</w:t>
+      </w:r>
+    </w:p>
+    <w:p>
+      <w:pPr>
+        <w:pStyle w:val="normal0"/>
+        <w:ind w:left="2160"/>
+      </w:pPr>
+      <w:r>
+        <w:t>Numbers and graphs</w:t>
+      </w:r>
+    </w:p>
+    <w:p>
+      <w:pPr>
+        <w:pStyle w:val="normal0"/>
+        <w:ind w:left="2160"/>
+      </w:pPr>
+      <w:r>
+        <w:t>What graphs?</w:t>
+      </w:r>
+    </w:p>
+    <w:p>
+      <w:pPr>
+        <w:pStyle w:val="normal0"/>
+        <w:ind w:left="2880"/>
+      </w:pPr>
+      <w:r>
+        <w:t>One graph for each pair of experiments (E.g., A1 and A2 on a</w:t>
+      </w:r>
+    </w:p>
+    <w:p>
+      <w:pPr>
+        <w:pStyle w:val="normal0"/>
+        <w:ind w:left="2880"/>
+      </w:pPr>
+      <w:r>
+        <w:t>single graph)</w:t>
+      </w:r>
+    </w:p>
+    <w:p>
+      <w:pPr>
+        <w:pStyle w:val="normal0"/>
+        <w:ind w:left="2160"/>
+      </w:pPr>
+    </w:p>
+    <w:p>
+      <w:pPr>
+        <w:pStyle w:val="normal0"/>
+        <w:ind w:left="1440"/>
+      </w:pPr>
+      <w:r>
+        <w:t>Indoor</w:t>
+      </w:r>
+    </w:p>
+    <w:p>
+      <w:pPr>
+        <w:pStyle w:val="normal0"/>
+        <w:ind w:left="2160"/>
+      </w:pPr>
+      <w:r>
+        <w:t>Numbers and graphs</w:t>
+      </w:r>
+    </w:p>
+    <w:p>
+      <w:pPr>
+        <w:pStyle w:val="normal0"/>
+      </w:pPr>
+      <w:r>
+        <w:tab/>
+      </w:r>
+      <w:r>
+        <w:tab/>
+      </w:r>
+      <w:r>
+        <w:tab/>
+      </w:r>
+      <w:r>
+        <w:sym w:font="Wingdings" w:char="F0E0"/>
+      </w:r>
+      <w:r>
+        <w:t xml:space="preserve"> For each graph: be sure to:</w:t>
+      </w:r>
+    </w:p>
+    <w:p>
+      <w:pPr>
+        <w:pStyle w:val="normal0"/>
+      </w:pPr>
+      <w:r>
+        <w:tab/>
+      </w:r>
+      <w:r>
+        <w:tab/>
+      </w:r>
+      <w:r>
+        <w:tab/>
+      </w:r>
+      <w:r>
+        <w:tab/>
+        <w:t>Title the top</w:t>
+      </w:r>
+    </w:p>
+    <w:p>
+      <w:pPr>
+        <w:pStyle w:val="normal0"/>
+      </w:pPr>
+      <w:r>
+        <w:tab/>
+      </w:r>
+      <w:r>
+        <w:tab/>
+      </w:r>
+      <w:r>
+        <w:tab/>
+      </w:r>
+      <w:r>
+        <w:tab/>
+        <w:t>Label both axes (including units)</w:t>
+      </w:r>
+    </w:p>
+    <w:p>
+      <w:pPr>
+        <w:pStyle w:val="normal0"/>
+      </w:pPr>
+      <w:r>
+        <w:tab/>
+      </w:r>
+      <w:r>
+        <w:tab/>
+      </w:r>
+      <w:r>
+        <w:tab/>
+      </w:r>
+      <w:r>
+        <w:tab/>
+        <w:t>Space permitting, label the points on the graphs</w:t>
+      </w:r>
+    </w:p>
+    <w:p>
+      <w:pPr>
+        <w:pStyle w:val="normal0"/>
+      </w:pPr>
+      <w:r>
+        <w:tab/>
+      </w:r>
+      <w:r>
+        <w:tab/>
+      </w:r>
+      <w:r>
+        <w:tab/>
+      </w:r>
+      <w:r>
+        <w:t xml:space="preserve">For stationary: </w:t>
+      </w:r>
+      <w:r>
+        <w:t>Same types of graphs as outdoor</w:t>
+      </w:r>
+      <w:r>
+        <w:t>, combined GHI</w:t>
+      </w:r>
+    </w:p>
+    <w:p>
+      <w:pPr>
+        <w:pStyle w:val="normal0"/>
+      </w:pPr>
+      <w:r>
+        <w:tab/>
+      </w:r>
+      <w:r>
+        <w:tab/>
+      </w:r>
+      <w:r>
+        <w:tab/>
+        <w:t>For movement: table, not graph</w:t>
+      </w:r>
+    </w:p>
+    <w:p>
+      <w:pPr>
+        <w:pStyle w:val="normal0"/>
+      </w:pPr>
+    </w:p>
+    <w:p>
+      <w:pPr>
+        <w:pStyle w:val="normal0"/>
+      </w:pPr>
+      <w:r>
+        <w:tab/>
+        <w:t>Analysis</w:t>
+      </w:r>
+    </w:p>
+    <w:p>
+      <w:pPr>
+        <w:pStyle w:val="normal0"/>
+      </w:pPr>
+      <w:r>
+        <w:tab/>
+      </w:r>
+      <w:r>
+        <w:tab/>
+        <w:t>What does the data / results mean</w:t>
+      </w:r>
+    </w:p>
+    <w:p>
+      <w:pPr>
+        <w:pStyle w:val="normal0"/>
+      </w:pPr>
+      <w:r>
+        <w:tab/>
+      </w:r>
+      <w:r>
+        <w:tab/>
+      </w:r>
+      <w:r>
+        <w:t xml:space="preserve">Outdoor stationary: </w:t>
+      </w:r>
+      <w:r>
+        <w:t>What does “best” mean?</w:t>
+      </w:r>
+      <w:r>
+        <w:t xml:space="preserve">  Strongest vs. most consistent</w:t>
+      </w:r>
+      <w:r>
+        <w:t>.  Talk about which one was best.</w:t>
+      </w:r>
+    </w:p>
+    <w:p>
+      <w:pPr>
+        <w:pStyle w:val="normal0"/>
+      </w:pPr>
+      <w:r>
+        <w:lastRenderedPageBreak/>
+        <w:tab/>
+      </w:r>
+      <w:r>
+        <w:tab/>
+        <w:t>Outdoor movement:</w:t>
+      </w:r>
       <w:r>
         <w:t xml:space="preserve"> </w:t>
       </w:r>
@@ -121,370 +466,97 @@
     <w:p>
       <w:pPr>
         <w:pStyle w:val="normal0"/>
-        <w:ind w:left="720"/>
-      </w:pPr>
-      <w:r>
-        <w:t>Real world applications</w:t>
-      </w:r>
-    </w:p>
-    <w:p>
-      <w:pPr>
-        <w:pStyle w:val="normal0"/>
-        <w:ind w:left="1440"/>
-      </w:pPr>
-      <w:r>
-        <w:t>iBeacon (?)</w:t>
-      </w:r>
-    </w:p>
-    <w:p>
-      <w:pPr>
-        <w:pStyle w:val="normal0"/>
-        <w:ind w:left="1440"/>
-      </w:pPr>
-    </w:p>
-    <w:p>
-      <w:pPr>
-        <w:pStyle w:val="normal0"/>
-        <w:ind w:left="1440"/>
-      </w:pPr>
-      <w:r>
-        <w:t>Ruby Slippers / Nest</w:t>
-      </w:r>
-    </w:p>
-    <w:p>
-      <w:pPr>
-        <w:pStyle w:val="normal0"/>
-      </w:pPr>
-    </w:p>
-    <w:p>
-      <w:pPr>
-        <w:pStyle w:val="normal0"/>
-      </w:pPr>
-      <w:r>
-        <w:tab/>
-      </w:r>
-      <w:r>
-        <w:t>Experiments</w:t>
-      </w:r>
-    </w:p>
-    <w:p>
-      <w:pPr>
-        <w:pStyle w:val="normal0"/>
-        <w:ind w:left="1440"/>
-      </w:pPr>
-      <w:r>
-        <w:t>Describe experiments</w:t>
-      </w:r>
-    </w:p>
-    <w:p>
-      <w:pPr>
-        <w:pStyle w:val="normal0"/>
-      </w:pPr>
-    </w:p>
-    <w:p>
-      <w:pPr>
-        <w:pStyle w:val="normal0"/>
-      </w:pPr>
-      <w:r>
-        <w:tab/>
-        <w:t>Experimental setup</w:t>
-      </w:r>
-    </w:p>
-    <w:p>
-      <w:pPr>
-        <w:pStyle w:val="normal0"/>
-      </w:pPr>
-      <w:r>
-        <w:tab/>
-      </w:r>
-      <w:r>
-        <w:tab/>
-        <w:t>Describe all hardware and software</w:t>
-      </w:r>
-      <w:r>
-        <w:t>, give version numbers, etc.</w:t>
-      </w:r>
-    </w:p>
-    <w:p>
-      <w:pPr>
-        <w:pStyle w:val="normal0"/>
-      </w:pPr>
-      <w:r>
-        <w:tab/>
-      </w:r>
-      <w:r>
-        <w:tab/>
-        <w:t xml:space="preserve">Describe your garage setup, …etc.  </w:t>
-      </w:r>
-    </w:p>
-    <w:p>
-      <w:pPr>
-        <w:pStyle w:val="normal0"/>
-      </w:pPr>
-    </w:p>
-    <w:p>
-      <w:pPr>
-        <w:pStyle w:val="normal0"/>
-        <w:ind w:left="720"/>
-      </w:pPr>
-      <w:r>
-        <w:t>Results</w:t>
-      </w:r>
-    </w:p>
-    <w:p>
-      <w:pPr>
-        <w:pStyle w:val="normal0"/>
-        <w:ind w:left="1440"/>
-      </w:pPr>
-      <w:r>
-        <w:t>Outdoor</w:t>
-      </w:r>
-    </w:p>
-    <w:p>
-      <w:pPr>
-        <w:pStyle w:val="normal0"/>
-        <w:ind w:left="2160"/>
-      </w:pPr>
-      <w:r>
-        <w:t>Numbers and graphs</w:t>
-      </w:r>
-    </w:p>
-    <w:p>
-      <w:pPr>
-        <w:pStyle w:val="normal0"/>
-        <w:ind w:left="2160"/>
-      </w:pPr>
-      <w:r>
-        <w:t>What graphs?</w:t>
-      </w:r>
-    </w:p>
-    <w:p>
-      <w:pPr>
-        <w:pStyle w:val="normal0"/>
-        <w:ind w:left="2880"/>
-      </w:pPr>
-      <w:r>
-        <w:t>One graph for each pair of experiments (E.g., A1 and A2 on a</w:t>
-      </w:r>
-    </w:p>
-    <w:p>
-      <w:pPr>
-        <w:pStyle w:val="normal0"/>
-        <w:ind w:left="2880"/>
-      </w:pPr>
-      <w:r>
-        <w:t>single graph)</w:t>
-      </w:r>
-    </w:p>
-    <w:p>
-      <w:pPr>
-        <w:pStyle w:val="normal0"/>
-        <w:ind w:left="2160"/>
-      </w:pPr>
-    </w:p>
-    <w:p>
-      <w:pPr>
-        <w:pStyle w:val="normal0"/>
-        <w:ind w:left="1440"/>
-      </w:pPr>
-      <w:r>
-        <w:t>Indoor</w:t>
-      </w:r>
-    </w:p>
-    <w:p>
-      <w:pPr>
-        <w:pStyle w:val="normal0"/>
-        <w:ind w:left="2160"/>
-      </w:pPr>
-      <w:r>
-        <w:t>Numbers and graphs</w:t>
-      </w:r>
-    </w:p>
-    <w:p>
-      <w:pPr>
-        <w:pStyle w:val="normal0"/>
-      </w:pPr>
-      <w:r>
-        <w:tab/>
-      </w:r>
-      <w:r>
-        <w:tab/>
-      </w:r>
-      <w:r>
-        <w:tab/>
-      </w:r>
-      <w:r>
-        <w:sym w:font="Wingdings" w:char="F0E0"/>
-      </w:r>
-      <w:r>
-        <w:t xml:space="preserve"> For each graph: be sure to:</w:t>
-      </w:r>
-    </w:p>
-    <w:p>
-      <w:pPr>
-        <w:pStyle w:val="normal0"/>
-      </w:pPr>
-      <w:r>
-        <w:tab/>
-      </w:r>
-      <w:r>
-        <w:tab/>
-      </w:r>
-      <w:r>
-        <w:tab/>
-      </w:r>
-      <w:r>
-        <w:tab/>
-        <w:t>Title the top</w:t>
-      </w:r>
-    </w:p>
-    <w:p>
-      <w:pPr>
-        <w:pStyle w:val="normal0"/>
-      </w:pPr>
-      <w:r>
-        <w:tab/>
-      </w:r>
-      <w:r>
-        <w:tab/>
-      </w:r>
-      <w:r>
-        <w:tab/>
-      </w:r>
-      <w:r>
-        <w:tab/>
-        <w:t>Label both axes (including units)</w:t>
-      </w:r>
-    </w:p>
-    <w:p>
-      <w:pPr>
-        <w:pStyle w:val="normal0"/>
-      </w:pPr>
-      <w:r>
-        <w:tab/>
-      </w:r>
-      <w:r>
-        <w:tab/>
-      </w:r>
-      <w:r>
-        <w:tab/>
-      </w:r>
-      <w:r>
-        <w:tab/>
-        <w:t>Space permitting, label the points on the graphs</w:t>
-      </w:r>
-    </w:p>
-    <w:p>
-      <w:pPr>
-        <w:pStyle w:val="normal0"/>
-      </w:pPr>
-      <w:r>
-        <w:tab/>
-      </w:r>
-      <w:r>
-        <w:tab/>
-      </w:r>
-      <w:r>
-        <w:tab/>
-        <w:t>Same types of graphs as outdoor</w:t>
+      </w:pPr>
+      <w:r>
+        <w:tab/>
+      </w:r>
+      <w:r>
+        <w:tab/>
+        <w:t xml:space="preserve">Indoor stationary: </w:t>
+      </w:r>
+      <w:r>
+        <w:t>of G&amp;H, best when iphone was moving</w:t>
+      </w:r>
+      <w:r>
+        <w:t xml:space="preserve"> (need to see what happens with I)</w:t>
+      </w:r>
+    </w:p>
+    <w:p>
+      <w:pPr>
+        <w:pStyle w:val="normal0"/>
+      </w:pPr>
+      <w:r>
+        <w:tab/>
+      </w:r>
+      <w:r>
+        <w:tab/>
+        <w:t xml:space="preserve">Indoor movement: </w:t>
+      </w:r>
+    </w:p>
+    <w:p>
+      <w:pPr>
+        <w:pStyle w:val="normal0"/>
+      </w:pPr>
+    </w:p>
+    <w:p>
+      <w:pPr>
+        <w:pStyle w:val="normal0"/>
+      </w:pPr>
+      <w:r>
+        <w:t>Conclusion</w:t>
+      </w:r>
+      <w:r>
+        <w:t>s</w:t>
+      </w:r>
+    </w:p>
+    <w:p>
+      <w:pPr>
+        <w:pStyle w:val="normal0"/>
+      </w:pPr>
+    </w:p>
+    <w:p>
+      <w:pPr>
+        <w:pStyle w:val="normal0"/>
+      </w:pPr>
+      <w:r>
+        <w:tab/>
+        <w:t>Future Work</w:t>
+      </w:r>
+      <w:r>
+        <w:t>: change the orientation of the experiments to have the RPi broadcast BLE advertisements – potentially stronger signal, not limited by battery, etc.</w:t>
+      </w:r>
+    </w:p>
+    <w:p>
+      <w:pPr>
+        <w:pStyle w:val="normal0"/>
+      </w:pPr>
+    </w:p>
+    <w:p>
+      <w:pPr>
+        <w:pStyle w:val="normal0"/>
+      </w:pPr>
+      <w:r>
+        <w:t>Appendix</w:t>
+      </w:r>
+    </w:p>
+    <w:p>
+      <w:pPr>
+        <w:pStyle w:val="normal0"/>
+      </w:pPr>
+    </w:p>
+    <w:p>
+      <w:pPr>
+        <w:pStyle w:val="normal0"/>
+      </w:pPr>
+      <w:r>
+        <w:tab/>
+        <w:t>Code</w:t>
+      </w:r>
+      <w:r>
+        <w:t xml:space="preserve"> (in a separate file, all zipped together with word file)</w:t>
       </w:r>
       <w:bookmarkStart w:id="0" w:name="_GoBack"/>
       <w:bookmarkEnd w:id="0"/>
-    </w:p>
-    <w:p>
-      <w:pPr>
-        <w:pStyle w:val="normal0"/>
-      </w:pPr>
-    </w:p>
-    <w:p>
-      <w:pPr>
-        <w:pStyle w:val="normal0"/>
-      </w:pPr>
-      <w:r>
-        <w:tab/>
-        <w:t>Analysis</w:t>
-      </w:r>
-    </w:p>
-    <w:p>
-      <w:pPr>
-        <w:pStyle w:val="normal0"/>
-      </w:pPr>
-      <w:r>
-        <w:tab/>
-      </w:r>
-      <w:r>
-        <w:tab/>
-        <w:t>What does the data / results mean</w:t>
-      </w:r>
-    </w:p>
-    <w:p>
-      <w:pPr>
-        <w:pStyle w:val="normal0"/>
-      </w:pPr>
-      <w:r>
-        <w:tab/>
-      </w:r>
-      <w:r>
-        <w:tab/>
-        <w:t>What does “best” mean?</w:t>
-      </w:r>
-    </w:p>
-    <w:p>
-      <w:pPr>
-        <w:pStyle w:val="normal0"/>
-      </w:pPr>
-    </w:p>
-    <w:p>
-      <w:pPr>
-        <w:pStyle w:val="normal0"/>
-      </w:pPr>
-      <w:r>
-        <w:t>Conclusion</w:t>
-      </w:r>
-      <w:r>
-        <w:t>s</w:t>
-      </w:r>
-    </w:p>
-    <w:p>
-      <w:pPr>
-        <w:pStyle w:val="normal0"/>
-      </w:pPr>
-    </w:p>
-    <w:p>
-      <w:pPr>
-        <w:pStyle w:val="normal0"/>
-      </w:pPr>
-      <w:r>
-        <w:tab/>
-        <w:t>Future Work</w:t>
-      </w:r>
-    </w:p>
-    <w:p>
-      <w:pPr>
-        <w:pStyle w:val="normal0"/>
-      </w:pPr>
-    </w:p>
-    <w:p>
-      <w:pPr>
-        <w:pStyle w:val="normal0"/>
-      </w:pPr>
-      <w:r>
-        <w:t>Appendix</w:t>
-      </w:r>
-    </w:p>
-    <w:p>
-      <w:pPr>
-        <w:pStyle w:val="normal0"/>
-      </w:pPr>
-    </w:p>
-    <w:p>
-      <w:pPr>
-        <w:pStyle w:val="normal0"/>
-      </w:pPr>
-      <w:r>
-        <w:tab/>
-        <w:t>Code</w:t>
-      </w:r>
     </w:p>
     <w:sectPr>
       <w:pgSz w:w="12240" w:h="15840"/>

</xml_diff>